<commit_message>
removed old text table keys from text files
</commit_message>
<xml_diff>
--- a/sormas-stats-sitrep/sitrep-app/data/text/INTRO.docx
+++ b/sormas-stats-sitrep/sitrep-app/data/text/INTRO.docx
@@ -8,9 +8,43 @@
           <w:lang w:val="en-US"/>
         </w:rPr>
       </w:pPr>
-      <w:r>
-        <w:t>Lorem ipsum dolor sit amet</w:t>
-      </w:r>
+      <w:proofErr w:type="spellStart"/>
+      <w:r>
+        <w:t>Lorem</w:t>
+      </w:r>
+      <w:proofErr w:type="spellEnd"/>
+      <w:r>
+        <w:t xml:space="preserve"> </w:t>
+      </w:r>
+      <w:proofErr w:type="spellStart"/>
+      <w:r>
+        <w:t>ipsum</w:t>
+      </w:r>
+      <w:proofErr w:type="spellEnd"/>
+      <w:r>
+        <w:t xml:space="preserve"> </w:t>
+      </w:r>
+      <w:proofErr w:type="spellStart"/>
+      <w:r>
+        <w:t>dolor</w:t>
+      </w:r>
+      <w:proofErr w:type="spellEnd"/>
+      <w:r>
+        <w:t xml:space="preserve"> </w:t>
+      </w:r>
+      <w:proofErr w:type="spellStart"/>
+      <w:r>
+        <w:t>sit</w:t>
+      </w:r>
+      <w:proofErr w:type="spellEnd"/>
+      <w:r>
+        <w:t xml:space="preserve"> </w:t>
+      </w:r>
+      <w:proofErr w:type="spellStart"/>
+      <w:r>
+        <w:t>amet</w:t>
+      </w:r>
+      <w:proofErr w:type="spellEnd"/>
       <w:r>
         <w:t xml:space="preserve"> [@lang1997income</w:t>
       </w:r>
@@ -30,44 +64,712 @@
         <w:t>]</w:t>
       </w:r>
       <w:r>
-        <w:t xml:space="preserve">, consetetur sadipscing elitr, sed diam nonumy eirmod tempor invidunt ut labore et dolore magna aliquyam erat, sed diam voluptua. </w:t>
-      </w:r>
-      <w:r>
-        <w:rPr>
-          <w:lang w:val="fr-FR"/>
-        </w:rPr>
-        <w:t xml:space="preserve">At vero eos et accusam et justo duo dolores et ea rebum. </w:t>
-      </w:r>
-      <w:r>
-        <w:rPr>
-          <w:lang w:val="en-US"/>
-        </w:rPr>
-        <w:t>Stet clita kasd gubergren, no sea takimata sanctus est Lorem ipsum dolor sit amet. Lorem ipsum dolor sit amet, consetetur sadipscing elitr, sed diam nonumy eirmod tempor invidunt ut labore et dolore magna aliquyam erat, sed diam voluptua</w:t>
-      </w:r>
-      <w:r>
-        <w:rPr>
-          <w:lang w:val="en-US"/>
-        </w:rPr>
-        <w:t xml:space="preserve"> #Otc</w:t>
-      </w:r>
-      <w:r>
-        <w:rPr>
-          <w:lang w:val="en-US"/>
-        </w:rPr>
+        <w:t xml:space="preserve">, </w:t>
+      </w:r>
+      <w:proofErr w:type="spellStart"/>
+      <w:r>
+        <w:t>consetetur</w:t>
+      </w:r>
+      <w:proofErr w:type="spellEnd"/>
+      <w:r>
+        <w:t xml:space="preserve"> </w:t>
+      </w:r>
+      <w:proofErr w:type="spellStart"/>
+      <w:r>
+        <w:t>sadipscing</w:t>
+      </w:r>
+      <w:proofErr w:type="spellEnd"/>
+      <w:r>
+        <w:t xml:space="preserve"> </w:t>
+      </w:r>
+      <w:proofErr w:type="spellStart"/>
+      <w:r>
+        <w:t>elitr</w:t>
+      </w:r>
+      <w:proofErr w:type="spellEnd"/>
+      <w:r>
+        <w:t xml:space="preserve">, sed </w:t>
+      </w:r>
+      <w:proofErr w:type="spellStart"/>
+      <w:r>
+        <w:t>diam</w:t>
+      </w:r>
+      <w:proofErr w:type="spellEnd"/>
+      <w:r>
+        <w:t xml:space="preserve"> </w:t>
+      </w:r>
+      <w:proofErr w:type="spellStart"/>
+      <w:r>
+        <w:t>nonumy</w:t>
+      </w:r>
+      <w:proofErr w:type="spellEnd"/>
+      <w:r>
+        <w:t xml:space="preserve"> </w:t>
+      </w:r>
+      <w:proofErr w:type="spellStart"/>
+      <w:r>
+        <w:t>eirmod</w:t>
+      </w:r>
+      <w:proofErr w:type="spellEnd"/>
+      <w:r>
+        <w:t xml:space="preserve"> </w:t>
+      </w:r>
+      <w:proofErr w:type="spellStart"/>
+      <w:r>
+        <w:t>tempor</w:t>
+      </w:r>
+      <w:proofErr w:type="spellEnd"/>
+      <w:r>
+        <w:t xml:space="preserve"> </w:t>
+      </w:r>
+      <w:proofErr w:type="spellStart"/>
+      <w:r>
+        <w:t>invidunt</w:t>
+      </w:r>
+      <w:proofErr w:type="spellEnd"/>
+      <w:r>
+        <w:t xml:space="preserve"> </w:t>
+      </w:r>
+      <w:proofErr w:type="spellStart"/>
+      <w:r>
+        <w:t>ut</w:t>
+      </w:r>
+      <w:proofErr w:type="spellEnd"/>
+      <w:r>
+        <w:t xml:space="preserve"> </w:t>
+      </w:r>
+      <w:proofErr w:type="spellStart"/>
+      <w:r>
+        <w:t>labore</w:t>
+      </w:r>
+      <w:proofErr w:type="spellEnd"/>
+      <w:r>
+        <w:t xml:space="preserve"> et </w:t>
+      </w:r>
+      <w:proofErr w:type="spellStart"/>
+      <w:r>
+        <w:t>dolore</w:t>
+      </w:r>
+      <w:proofErr w:type="spellEnd"/>
+      <w:r>
+        <w:t xml:space="preserve"> magna </w:t>
+      </w:r>
+      <w:proofErr w:type="spellStart"/>
+      <w:r>
+        <w:t>aliquyam</w:t>
+      </w:r>
+      <w:proofErr w:type="spellEnd"/>
+      <w:r>
+        <w:t xml:space="preserve"> erat, sed </w:t>
+      </w:r>
+      <w:proofErr w:type="spellStart"/>
+      <w:r>
+        <w:t>diam</w:t>
+      </w:r>
+      <w:proofErr w:type="spellEnd"/>
+      <w:r>
+        <w:t xml:space="preserve"> </w:t>
+      </w:r>
+      <w:proofErr w:type="spellStart"/>
+      <w:r>
+        <w:t>voluptua</w:t>
+      </w:r>
+      <w:proofErr w:type="spellEnd"/>
+      <w:r>
         <w:t xml:space="preserve">. </w:t>
       </w:r>
       <w:r>
         <w:rPr>
           <w:lang w:val="fr-FR"/>
         </w:rPr>
-        <w:t xml:space="preserve">At vero eos et accusam et justo duo dolores et ea rebum. </w:t>
-      </w:r>
-      <w:r>
-        <w:rPr>
-          <w:lang w:val="en-US"/>
-        </w:rPr>
-        <w:t>Stet clita kasd gubergren, no sea takimata sanctus est Lorem ipsum dolor sit amet. Lorem ipsum dolor sit amet</w:t>
-      </w:r>
+        <w:t xml:space="preserve">At </w:t>
+      </w:r>
+      <w:proofErr w:type="spellStart"/>
+      <w:r>
+        <w:rPr>
+          <w:lang w:val="fr-FR"/>
+        </w:rPr>
+        <w:t>vero</w:t>
+      </w:r>
+      <w:proofErr w:type="spellEnd"/>
+      <w:r>
+        <w:rPr>
+          <w:lang w:val="fr-FR"/>
+        </w:rPr>
+        <w:t xml:space="preserve"> </w:t>
+      </w:r>
+      <w:proofErr w:type="spellStart"/>
+      <w:r>
+        <w:rPr>
+          <w:lang w:val="fr-FR"/>
+        </w:rPr>
+        <w:t>eos</w:t>
+      </w:r>
+      <w:proofErr w:type="spellEnd"/>
+      <w:r>
+        <w:rPr>
+          <w:lang w:val="fr-FR"/>
+        </w:rPr>
+        <w:t xml:space="preserve"> et </w:t>
+      </w:r>
+      <w:proofErr w:type="spellStart"/>
+      <w:r>
+        <w:rPr>
+          <w:lang w:val="fr-FR"/>
+        </w:rPr>
+        <w:t>accusam</w:t>
+      </w:r>
+      <w:proofErr w:type="spellEnd"/>
+      <w:r>
+        <w:rPr>
+          <w:lang w:val="fr-FR"/>
+        </w:rPr>
+        <w:t xml:space="preserve"> et </w:t>
+      </w:r>
+      <w:proofErr w:type="spellStart"/>
+      <w:r>
+        <w:rPr>
+          <w:lang w:val="fr-FR"/>
+        </w:rPr>
+        <w:t>justo</w:t>
+      </w:r>
+      <w:proofErr w:type="spellEnd"/>
+      <w:r>
+        <w:rPr>
+          <w:lang w:val="fr-FR"/>
+        </w:rPr>
+        <w:t xml:space="preserve"> duo </w:t>
+      </w:r>
+      <w:proofErr w:type="spellStart"/>
+      <w:r>
+        <w:rPr>
+          <w:lang w:val="fr-FR"/>
+        </w:rPr>
+        <w:t>dolores</w:t>
+      </w:r>
+      <w:proofErr w:type="spellEnd"/>
+      <w:r>
+        <w:rPr>
+          <w:lang w:val="fr-FR"/>
+        </w:rPr>
+        <w:t xml:space="preserve"> et </w:t>
+      </w:r>
+      <w:proofErr w:type="spellStart"/>
+      <w:r>
+        <w:rPr>
+          <w:lang w:val="fr-FR"/>
+        </w:rPr>
+        <w:t>ea</w:t>
+      </w:r>
+      <w:proofErr w:type="spellEnd"/>
+      <w:r>
+        <w:rPr>
+          <w:lang w:val="fr-FR"/>
+        </w:rPr>
+        <w:t xml:space="preserve"> </w:t>
+      </w:r>
+      <w:proofErr w:type="spellStart"/>
+      <w:r>
+        <w:rPr>
+          <w:lang w:val="fr-FR"/>
+        </w:rPr>
+        <w:t>rebum</w:t>
+      </w:r>
+      <w:proofErr w:type="spellEnd"/>
+      <w:r>
+        <w:rPr>
+          <w:lang w:val="fr-FR"/>
+        </w:rPr>
+        <w:t xml:space="preserve">. </w:t>
+      </w:r>
+      <w:r>
+        <w:rPr>
+          <w:lang w:val="en-US"/>
+        </w:rPr>
+        <w:t xml:space="preserve">Stet </w:t>
+      </w:r>
+      <w:proofErr w:type="spellStart"/>
+      <w:r>
+        <w:rPr>
+          <w:lang w:val="en-US"/>
+        </w:rPr>
+        <w:t>clita</w:t>
+      </w:r>
+      <w:proofErr w:type="spellEnd"/>
+      <w:r>
+        <w:rPr>
+          <w:lang w:val="en-US"/>
+        </w:rPr>
+        <w:t xml:space="preserve"> </w:t>
+      </w:r>
+      <w:proofErr w:type="spellStart"/>
+      <w:r>
+        <w:rPr>
+          <w:lang w:val="en-US"/>
+        </w:rPr>
+        <w:t>kasd</w:t>
+      </w:r>
+      <w:proofErr w:type="spellEnd"/>
+      <w:r>
+        <w:rPr>
+          <w:lang w:val="en-US"/>
+        </w:rPr>
+        <w:t xml:space="preserve"> </w:t>
+      </w:r>
+      <w:proofErr w:type="spellStart"/>
+      <w:r>
+        <w:rPr>
+          <w:lang w:val="en-US"/>
+        </w:rPr>
+        <w:t>gubergren</w:t>
+      </w:r>
+      <w:proofErr w:type="spellEnd"/>
+      <w:r>
+        <w:rPr>
+          <w:lang w:val="en-US"/>
+        </w:rPr>
+        <w:t xml:space="preserve">, no sea </w:t>
+      </w:r>
+      <w:proofErr w:type="spellStart"/>
+      <w:r>
+        <w:rPr>
+          <w:lang w:val="en-US"/>
+        </w:rPr>
+        <w:t>takimata</w:t>
+      </w:r>
+      <w:proofErr w:type="spellEnd"/>
+      <w:r>
+        <w:rPr>
+          <w:lang w:val="en-US"/>
+        </w:rPr>
+        <w:t xml:space="preserve"> </w:t>
+      </w:r>
+      <w:proofErr w:type="spellStart"/>
+      <w:r>
+        <w:rPr>
+          <w:lang w:val="en-US"/>
+        </w:rPr>
+        <w:t>sanctus</w:t>
+      </w:r>
+      <w:proofErr w:type="spellEnd"/>
+      <w:r>
+        <w:rPr>
+          <w:lang w:val="en-US"/>
+        </w:rPr>
+        <w:t xml:space="preserve"> </w:t>
+      </w:r>
+      <w:proofErr w:type="spellStart"/>
+      <w:r>
+        <w:rPr>
+          <w:lang w:val="en-US"/>
+        </w:rPr>
+        <w:t>est</w:t>
+      </w:r>
+      <w:proofErr w:type="spellEnd"/>
+      <w:r>
+        <w:rPr>
+          <w:lang w:val="en-US"/>
+        </w:rPr>
+        <w:t xml:space="preserve"> Lorem ipsum dolor sit </w:t>
+      </w:r>
+      <w:proofErr w:type="spellStart"/>
+      <w:r>
+        <w:rPr>
+          <w:lang w:val="en-US"/>
+        </w:rPr>
+        <w:t>amet</w:t>
+      </w:r>
+      <w:proofErr w:type="spellEnd"/>
+      <w:r>
+        <w:rPr>
+          <w:lang w:val="en-US"/>
+        </w:rPr>
+        <w:t xml:space="preserve">. Lorem ipsum dolor sit </w:t>
+      </w:r>
+      <w:proofErr w:type="spellStart"/>
+      <w:r>
+        <w:rPr>
+          <w:lang w:val="en-US"/>
+        </w:rPr>
+        <w:t>amet</w:t>
+      </w:r>
+      <w:proofErr w:type="spellEnd"/>
+      <w:r>
+        <w:rPr>
+          <w:lang w:val="en-US"/>
+        </w:rPr>
+        <w:t xml:space="preserve">, </w:t>
+      </w:r>
+      <w:proofErr w:type="spellStart"/>
+      <w:r>
+        <w:rPr>
+          <w:lang w:val="en-US"/>
+        </w:rPr>
+        <w:t>consetetur</w:t>
+      </w:r>
+      <w:proofErr w:type="spellEnd"/>
+      <w:r>
+        <w:rPr>
+          <w:lang w:val="en-US"/>
+        </w:rPr>
+        <w:t xml:space="preserve"> </w:t>
+      </w:r>
+      <w:proofErr w:type="spellStart"/>
+      <w:r>
+        <w:rPr>
+          <w:lang w:val="en-US"/>
+        </w:rPr>
+        <w:t>sadipscing</w:t>
+      </w:r>
+      <w:proofErr w:type="spellEnd"/>
+      <w:r>
+        <w:rPr>
+          <w:lang w:val="en-US"/>
+        </w:rPr>
+        <w:t xml:space="preserve"> </w:t>
+      </w:r>
+      <w:proofErr w:type="spellStart"/>
+      <w:r>
+        <w:rPr>
+          <w:lang w:val="en-US"/>
+        </w:rPr>
+        <w:t>elitr</w:t>
+      </w:r>
+      <w:proofErr w:type="spellEnd"/>
+      <w:r>
+        <w:rPr>
+          <w:lang w:val="en-US"/>
+        </w:rPr>
+        <w:t xml:space="preserve">, sed diam </w:t>
+      </w:r>
+      <w:proofErr w:type="spellStart"/>
+      <w:r>
+        <w:rPr>
+          <w:lang w:val="en-US"/>
+        </w:rPr>
+        <w:t>nonumy</w:t>
+      </w:r>
+      <w:proofErr w:type="spellEnd"/>
+      <w:r>
+        <w:rPr>
+          <w:lang w:val="en-US"/>
+        </w:rPr>
+        <w:t xml:space="preserve"> </w:t>
+      </w:r>
+      <w:proofErr w:type="spellStart"/>
+      <w:r>
+        <w:rPr>
+          <w:lang w:val="en-US"/>
+        </w:rPr>
+        <w:t>eirmod</w:t>
+      </w:r>
+      <w:proofErr w:type="spellEnd"/>
+      <w:r>
+        <w:rPr>
+          <w:lang w:val="en-US"/>
+        </w:rPr>
+        <w:t xml:space="preserve"> </w:t>
+      </w:r>
+      <w:proofErr w:type="spellStart"/>
+      <w:r>
+        <w:rPr>
+          <w:lang w:val="en-US"/>
+        </w:rPr>
+        <w:t>tempor</w:t>
+      </w:r>
+      <w:proofErr w:type="spellEnd"/>
+      <w:r>
+        <w:rPr>
+          <w:lang w:val="en-US"/>
+        </w:rPr>
+        <w:t xml:space="preserve"> </w:t>
+      </w:r>
+      <w:proofErr w:type="spellStart"/>
+      <w:r>
+        <w:rPr>
+          <w:lang w:val="en-US"/>
+        </w:rPr>
+        <w:t>invidunt</w:t>
+      </w:r>
+      <w:proofErr w:type="spellEnd"/>
+      <w:r>
+        <w:rPr>
+          <w:lang w:val="en-US"/>
+        </w:rPr>
+        <w:t xml:space="preserve"> </w:t>
+      </w:r>
+      <w:proofErr w:type="spellStart"/>
+      <w:r>
+        <w:rPr>
+          <w:lang w:val="en-US"/>
+        </w:rPr>
+        <w:t>ut</w:t>
+      </w:r>
+      <w:proofErr w:type="spellEnd"/>
+      <w:r>
+        <w:rPr>
+          <w:lang w:val="en-US"/>
+        </w:rPr>
+        <w:t xml:space="preserve"> labore et dolore magna </w:t>
+      </w:r>
+      <w:proofErr w:type="spellStart"/>
+      <w:r>
+        <w:rPr>
+          <w:lang w:val="en-US"/>
+        </w:rPr>
+        <w:t>aliquyam</w:t>
+      </w:r>
+      <w:proofErr w:type="spellEnd"/>
+      <w:r>
+        <w:rPr>
+          <w:lang w:val="en-US"/>
+        </w:rPr>
+        <w:t xml:space="preserve"> </w:t>
+      </w:r>
+      <w:proofErr w:type="spellStart"/>
+      <w:r>
+        <w:rPr>
+          <w:lang w:val="en-US"/>
+        </w:rPr>
+        <w:t>erat</w:t>
+      </w:r>
+      <w:proofErr w:type="spellEnd"/>
+      <w:r>
+        <w:rPr>
+          <w:lang w:val="en-US"/>
+        </w:rPr>
+        <w:t xml:space="preserve">, sed diam </w:t>
+      </w:r>
+      <w:proofErr w:type="spellStart"/>
+      <w:r>
+        <w:rPr>
+          <w:lang w:val="en-US"/>
+        </w:rPr>
+        <w:t>voluptua</w:t>
+      </w:r>
+      <w:proofErr w:type="spellEnd"/>
+      <w:r>
+        <w:rPr>
+          <w:lang w:val="en-US"/>
+        </w:rPr>
+        <w:t xml:space="preserve">. </w:t>
+      </w:r>
+      <w:r>
+        <w:rPr>
+          <w:lang w:val="fr-FR"/>
+        </w:rPr>
+        <w:t xml:space="preserve">At </w:t>
+      </w:r>
+      <w:proofErr w:type="spellStart"/>
+      <w:r>
+        <w:rPr>
+          <w:lang w:val="fr-FR"/>
+        </w:rPr>
+        <w:t>vero</w:t>
+      </w:r>
+      <w:proofErr w:type="spellEnd"/>
+      <w:r>
+        <w:rPr>
+          <w:lang w:val="fr-FR"/>
+        </w:rPr>
+        <w:t xml:space="preserve"> </w:t>
+      </w:r>
+      <w:proofErr w:type="spellStart"/>
+      <w:r>
+        <w:rPr>
+          <w:lang w:val="fr-FR"/>
+        </w:rPr>
+        <w:t>eos</w:t>
+      </w:r>
+      <w:proofErr w:type="spellEnd"/>
+      <w:r>
+        <w:rPr>
+          <w:lang w:val="fr-FR"/>
+        </w:rPr>
+        <w:t xml:space="preserve"> et </w:t>
+      </w:r>
+      <w:proofErr w:type="spellStart"/>
+      <w:r>
+        <w:rPr>
+          <w:lang w:val="fr-FR"/>
+        </w:rPr>
+        <w:t>accusam</w:t>
+      </w:r>
+      <w:proofErr w:type="spellEnd"/>
+      <w:r>
+        <w:rPr>
+          <w:lang w:val="fr-FR"/>
+        </w:rPr>
+        <w:t xml:space="preserve"> et </w:t>
+      </w:r>
+      <w:proofErr w:type="spellStart"/>
+      <w:r>
+        <w:rPr>
+          <w:lang w:val="fr-FR"/>
+        </w:rPr>
+        <w:t>justo</w:t>
+      </w:r>
+      <w:proofErr w:type="spellEnd"/>
+      <w:r>
+        <w:rPr>
+          <w:lang w:val="fr-FR"/>
+        </w:rPr>
+        <w:t xml:space="preserve"> duo </w:t>
+      </w:r>
+      <w:proofErr w:type="spellStart"/>
+      <w:r>
+        <w:rPr>
+          <w:lang w:val="fr-FR"/>
+        </w:rPr>
+        <w:t>dolores</w:t>
+      </w:r>
+      <w:proofErr w:type="spellEnd"/>
+      <w:r>
+        <w:rPr>
+          <w:lang w:val="fr-FR"/>
+        </w:rPr>
+        <w:t xml:space="preserve"> et </w:t>
+      </w:r>
+      <w:proofErr w:type="spellStart"/>
+      <w:r>
+        <w:rPr>
+          <w:lang w:val="fr-FR"/>
+        </w:rPr>
+        <w:t>ea</w:t>
+      </w:r>
+      <w:proofErr w:type="spellEnd"/>
+      <w:r>
+        <w:rPr>
+          <w:lang w:val="fr-FR"/>
+        </w:rPr>
+        <w:t xml:space="preserve"> </w:t>
+      </w:r>
+      <w:proofErr w:type="spellStart"/>
+      <w:r>
+        <w:rPr>
+          <w:lang w:val="fr-FR"/>
+        </w:rPr>
+        <w:t>rebum</w:t>
+      </w:r>
+      <w:proofErr w:type="spellEnd"/>
+      <w:r>
+        <w:rPr>
+          <w:lang w:val="fr-FR"/>
+        </w:rPr>
+        <w:t xml:space="preserve">. </w:t>
+      </w:r>
+      <w:r>
+        <w:rPr>
+          <w:lang w:val="en-US"/>
+        </w:rPr>
+        <w:t xml:space="preserve">Stet </w:t>
+      </w:r>
+      <w:proofErr w:type="spellStart"/>
+      <w:r>
+        <w:rPr>
+          <w:lang w:val="en-US"/>
+        </w:rPr>
+        <w:t>clita</w:t>
+      </w:r>
+      <w:proofErr w:type="spellEnd"/>
+      <w:r>
+        <w:rPr>
+          <w:lang w:val="en-US"/>
+        </w:rPr>
+        <w:t xml:space="preserve"> </w:t>
+      </w:r>
+      <w:proofErr w:type="spellStart"/>
+      <w:r>
+        <w:rPr>
+          <w:lang w:val="en-US"/>
+        </w:rPr>
+        <w:t>kasd</w:t>
+      </w:r>
+      <w:proofErr w:type="spellEnd"/>
+      <w:r>
+        <w:rPr>
+          <w:lang w:val="en-US"/>
+        </w:rPr>
+        <w:t xml:space="preserve"> </w:t>
+      </w:r>
+      <w:proofErr w:type="spellStart"/>
+      <w:r>
+        <w:rPr>
+          <w:lang w:val="en-US"/>
+        </w:rPr>
+        <w:t>gubergren</w:t>
+      </w:r>
+      <w:proofErr w:type="spellEnd"/>
+      <w:r>
+        <w:rPr>
+          <w:lang w:val="en-US"/>
+        </w:rPr>
+        <w:t xml:space="preserve">, no sea </w:t>
+      </w:r>
+      <w:proofErr w:type="spellStart"/>
+      <w:r>
+        <w:rPr>
+          <w:lang w:val="en-US"/>
+        </w:rPr>
+        <w:t>takimata</w:t>
+      </w:r>
+      <w:proofErr w:type="spellEnd"/>
+      <w:r>
+        <w:rPr>
+          <w:lang w:val="en-US"/>
+        </w:rPr>
+        <w:t xml:space="preserve"> </w:t>
+      </w:r>
+      <w:proofErr w:type="spellStart"/>
+      <w:r>
+        <w:rPr>
+          <w:lang w:val="en-US"/>
+        </w:rPr>
+        <w:t>sanctus</w:t>
+      </w:r>
+      <w:proofErr w:type="spellEnd"/>
+      <w:r>
+        <w:rPr>
+          <w:lang w:val="en-US"/>
+        </w:rPr>
+        <w:t xml:space="preserve"> </w:t>
+      </w:r>
+      <w:proofErr w:type="spellStart"/>
+      <w:r>
+        <w:rPr>
+          <w:lang w:val="en-US"/>
+        </w:rPr>
+        <w:t>est</w:t>
+      </w:r>
+      <w:proofErr w:type="spellEnd"/>
+      <w:r>
+        <w:rPr>
+          <w:lang w:val="en-US"/>
+        </w:rPr>
+        <w:t xml:space="preserve"> Lorem ipsum dolor sit </w:t>
+      </w:r>
+      <w:proofErr w:type="spellStart"/>
+      <w:r>
+        <w:rPr>
+          <w:lang w:val="en-US"/>
+        </w:rPr>
+        <w:t>amet</w:t>
+      </w:r>
+      <w:proofErr w:type="spellEnd"/>
+      <w:r>
+        <w:rPr>
+          <w:lang w:val="en-US"/>
+        </w:rPr>
+        <w:t xml:space="preserve">. Lorem ipsum dolor sit </w:t>
+      </w:r>
+      <w:proofErr w:type="spellStart"/>
+      <w:r>
+        <w:rPr>
+          <w:lang w:val="en-US"/>
+        </w:rPr>
+        <w:t>amet</w:t>
+      </w:r>
+      <w:proofErr w:type="spellEnd"/>
       <w:r>
         <w:rPr>
           <w:lang w:val="en-US"/>
@@ -84,19 +786,369 @@
         <w:rPr>
           <w:lang w:val="en-US"/>
         </w:rPr>
-        <w:t xml:space="preserve">, consetetur sadipscing elitr, sed diam nonumy eirmod tempor invidunt ut labore et dolore magna aliquyam erat, sed diam voluptua. </w:t>
-      </w:r>
-      <w:r>
-        <w:rPr>
-          <w:lang w:val="fr-FR"/>
-        </w:rPr>
-        <w:t xml:space="preserve">At vero eos et accusam et justo duo dolores et ea rebum. </w:t>
-      </w:r>
-      <w:r>
-        <w:rPr>
-          <w:lang w:val="en-US"/>
-        </w:rPr>
-        <w:t xml:space="preserve">Stet clita kasd gubergren, no sea takimata sanctus est Lorem ipsum dolor sit amet. </w:t>
+        <w:t xml:space="preserve">, </w:t>
+      </w:r>
+      <w:proofErr w:type="spellStart"/>
+      <w:r>
+        <w:rPr>
+          <w:lang w:val="en-US"/>
+        </w:rPr>
+        <w:t>consetetur</w:t>
+      </w:r>
+      <w:proofErr w:type="spellEnd"/>
+      <w:r>
+        <w:rPr>
+          <w:lang w:val="en-US"/>
+        </w:rPr>
+        <w:t xml:space="preserve"> </w:t>
+      </w:r>
+      <w:proofErr w:type="spellStart"/>
+      <w:r>
+        <w:rPr>
+          <w:lang w:val="en-US"/>
+        </w:rPr>
+        <w:t>sadipscing</w:t>
+      </w:r>
+      <w:proofErr w:type="spellEnd"/>
+      <w:r>
+        <w:rPr>
+          <w:lang w:val="en-US"/>
+        </w:rPr>
+        <w:t xml:space="preserve"> </w:t>
+      </w:r>
+      <w:proofErr w:type="spellStart"/>
+      <w:r>
+        <w:rPr>
+          <w:lang w:val="en-US"/>
+        </w:rPr>
+        <w:t>elitr</w:t>
+      </w:r>
+      <w:proofErr w:type="spellEnd"/>
+      <w:r>
+        <w:rPr>
+          <w:lang w:val="en-US"/>
+        </w:rPr>
+        <w:t xml:space="preserve">, sed diam </w:t>
+      </w:r>
+      <w:proofErr w:type="spellStart"/>
+      <w:r>
+        <w:rPr>
+          <w:lang w:val="en-US"/>
+        </w:rPr>
+        <w:t>nonumy</w:t>
+      </w:r>
+      <w:proofErr w:type="spellEnd"/>
+      <w:r>
+        <w:rPr>
+          <w:lang w:val="en-US"/>
+        </w:rPr>
+        <w:t xml:space="preserve"> </w:t>
+      </w:r>
+      <w:proofErr w:type="spellStart"/>
+      <w:r>
+        <w:rPr>
+          <w:lang w:val="en-US"/>
+        </w:rPr>
+        <w:t>eirmod</w:t>
+      </w:r>
+      <w:proofErr w:type="spellEnd"/>
+      <w:r>
+        <w:rPr>
+          <w:lang w:val="en-US"/>
+        </w:rPr>
+        <w:t xml:space="preserve"> </w:t>
+      </w:r>
+      <w:proofErr w:type="spellStart"/>
+      <w:r>
+        <w:rPr>
+          <w:lang w:val="en-US"/>
+        </w:rPr>
+        <w:t>tempor</w:t>
+      </w:r>
+      <w:proofErr w:type="spellEnd"/>
+      <w:r>
+        <w:rPr>
+          <w:lang w:val="en-US"/>
+        </w:rPr>
+        <w:t xml:space="preserve"> </w:t>
+      </w:r>
+      <w:proofErr w:type="spellStart"/>
+      <w:r>
+        <w:rPr>
+          <w:lang w:val="en-US"/>
+        </w:rPr>
+        <w:t>invidunt</w:t>
+      </w:r>
+      <w:proofErr w:type="spellEnd"/>
+      <w:r>
+        <w:rPr>
+          <w:lang w:val="en-US"/>
+        </w:rPr>
+        <w:t xml:space="preserve"> </w:t>
+      </w:r>
+      <w:proofErr w:type="spellStart"/>
+      <w:r>
+        <w:rPr>
+          <w:lang w:val="en-US"/>
+        </w:rPr>
+        <w:t>ut</w:t>
+      </w:r>
+      <w:proofErr w:type="spellEnd"/>
+      <w:r>
+        <w:rPr>
+          <w:lang w:val="en-US"/>
+        </w:rPr>
+        <w:t xml:space="preserve"> labore et dolore magna </w:t>
+      </w:r>
+      <w:proofErr w:type="spellStart"/>
+      <w:r>
+        <w:rPr>
+          <w:lang w:val="en-US"/>
+        </w:rPr>
+        <w:t>aliquyam</w:t>
+      </w:r>
+      <w:proofErr w:type="spellEnd"/>
+      <w:r>
+        <w:rPr>
+          <w:lang w:val="en-US"/>
+        </w:rPr>
+        <w:t xml:space="preserve"> </w:t>
+      </w:r>
+      <w:proofErr w:type="spellStart"/>
+      <w:r>
+        <w:rPr>
+          <w:lang w:val="en-US"/>
+        </w:rPr>
+        <w:t>erat</w:t>
+      </w:r>
+      <w:proofErr w:type="spellEnd"/>
+      <w:r>
+        <w:rPr>
+          <w:lang w:val="en-US"/>
+        </w:rPr>
+        <w:t xml:space="preserve">, sed diam </w:t>
+      </w:r>
+      <w:proofErr w:type="spellStart"/>
+      <w:r>
+        <w:rPr>
+          <w:lang w:val="en-US"/>
+        </w:rPr>
+        <w:t>voluptua</w:t>
+      </w:r>
+      <w:proofErr w:type="spellEnd"/>
+      <w:r>
+        <w:rPr>
+          <w:lang w:val="en-US"/>
+        </w:rPr>
+        <w:t xml:space="preserve">. </w:t>
+      </w:r>
+      <w:r>
+        <w:rPr>
+          <w:lang w:val="fr-FR"/>
+        </w:rPr>
+        <w:t xml:space="preserve">At </w:t>
+      </w:r>
+      <w:proofErr w:type="spellStart"/>
+      <w:r>
+        <w:rPr>
+          <w:lang w:val="fr-FR"/>
+        </w:rPr>
+        <w:t>vero</w:t>
+      </w:r>
+      <w:proofErr w:type="spellEnd"/>
+      <w:r>
+        <w:rPr>
+          <w:lang w:val="fr-FR"/>
+        </w:rPr>
+        <w:t xml:space="preserve"> </w:t>
+      </w:r>
+      <w:proofErr w:type="spellStart"/>
+      <w:r>
+        <w:rPr>
+          <w:lang w:val="fr-FR"/>
+        </w:rPr>
+        <w:t>eos</w:t>
+      </w:r>
+      <w:proofErr w:type="spellEnd"/>
+      <w:r>
+        <w:rPr>
+          <w:lang w:val="fr-FR"/>
+        </w:rPr>
+        <w:t xml:space="preserve"> et </w:t>
+      </w:r>
+      <w:proofErr w:type="spellStart"/>
+      <w:r>
+        <w:rPr>
+          <w:lang w:val="fr-FR"/>
+        </w:rPr>
+        <w:t>accusam</w:t>
+      </w:r>
+      <w:proofErr w:type="spellEnd"/>
+      <w:r>
+        <w:rPr>
+          <w:lang w:val="fr-FR"/>
+        </w:rPr>
+        <w:t xml:space="preserve"> et </w:t>
+      </w:r>
+      <w:proofErr w:type="spellStart"/>
+      <w:r>
+        <w:rPr>
+          <w:lang w:val="fr-FR"/>
+        </w:rPr>
+        <w:t>justo</w:t>
+      </w:r>
+      <w:proofErr w:type="spellEnd"/>
+      <w:r>
+        <w:rPr>
+          <w:lang w:val="fr-FR"/>
+        </w:rPr>
+        <w:t xml:space="preserve"> duo </w:t>
+      </w:r>
+      <w:proofErr w:type="spellStart"/>
+      <w:r>
+        <w:rPr>
+          <w:lang w:val="fr-FR"/>
+        </w:rPr>
+        <w:t>dolores</w:t>
+      </w:r>
+      <w:proofErr w:type="spellEnd"/>
+      <w:r>
+        <w:rPr>
+          <w:lang w:val="fr-FR"/>
+        </w:rPr>
+        <w:t xml:space="preserve"> et </w:t>
+      </w:r>
+      <w:proofErr w:type="spellStart"/>
+      <w:r>
+        <w:rPr>
+          <w:lang w:val="fr-FR"/>
+        </w:rPr>
+        <w:t>ea</w:t>
+      </w:r>
+      <w:proofErr w:type="spellEnd"/>
+      <w:r>
+        <w:rPr>
+          <w:lang w:val="fr-FR"/>
+        </w:rPr>
+        <w:t xml:space="preserve"> </w:t>
+      </w:r>
+      <w:proofErr w:type="spellStart"/>
+      <w:r>
+        <w:rPr>
+          <w:lang w:val="fr-FR"/>
+        </w:rPr>
+        <w:t>rebum</w:t>
+      </w:r>
+      <w:proofErr w:type="spellEnd"/>
+      <w:r>
+        <w:rPr>
+          <w:lang w:val="fr-FR"/>
+        </w:rPr>
+        <w:t xml:space="preserve">. </w:t>
+      </w:r>
+      <w:r>
+        <w:rPr>
+          <w:lang w:val="en-US"/>
+        </w:rPr>
+        <w:t xml:space="preserve">Stet </w:t>
+      </w:r>
+      <w:proofErr w:type="spellStart"/>
+      <w:r>
+        <w:rPr>
+          <w:lang w:val="en-US"/>
+        </w:rPr>
+        <w:t>clita</w:t>
+      </w:r>
+      <w:proofErr w:type="spellEnd"/>
+      <w:r>
+        <w:rPr>
+          <w:lang w:val="en-US"/>
+        </w:rPr>
+        <w:t xml:space="preserve"> </w:t>
+      </w:r>
+      <w:proofErr w:type="spellStart"/>
+      <w:r>
+        <w:rPr>
+          <w:lang w:val="en-US"/>
+        </w:rPr>
+        <w:t>kasd</w:t>
+      </w:r>
+      <w:proofErr w:type="spellEnd"/>
+      <w:r>
+        <w:rPr>
+          <w:lang w:val="en-US"/>
+        </w:rPr>
+        <w:t xml:space="preserve"> </w:t>
+      </w:r>
+      <w:proofErr w:type="spellStart"/>
+      <w:r>
+        <w:rPr>
+          <w:lang w:val="en-US"/>
+        </w:rPr>
+        <w:t>gubergren</w:t>
+      </w:r>
+      <w:proofErr w:type="spellEnd"/>
+      <w:r>
+        <w:rPr>
+          <w:lang w:val="en-US"/>
+        </w:rPr>
+        <w:t xml:space="preserve">, no sea </w:t>
+      </w:r>
+      <w:proofErr w:type="spellStart"/>
+      <w:r>
+        <w:rPr>
+          <w:lang w:val="en-US"/>
+        </w:rPr>
+        <w:t>takimata</w:t>
+      </w:r>
+      <w:proofErr w:type="spellEnd"/>
+      <w:r>
+        <w:rPr>
+          <w:lang w:val="en-US"/>
+        </w:rPr>
+        <w:t xml:space="preserve"> </w:t>
+      </w:r>
+      <w:proofErr w:type="spellStart"/>
+      <w:r>
+        <w:rPr>
+          <w:lang w:val="en-US"/>
+        </w:rPr>
+        <w:t>sanctus</w:t>
+      </w:r>
+      <w:proofErr w:type="spellEnd"/>
+      <w:r>
+        <w:rPr>
+          <w:lang w:val="en-US"/>
+        </w:rPr>
+        <w:t xml:space="preserve"> </w:t>
+      </w:r>
+      <w:proofErr w:type="spellStart"/>
+      <w:r>
+        <w:rPr>
+          <w:lang w:val="en-US"/>
+        </w:rPr>
+        <w:t>est</w:t>
+      </w:r>
+      <w:proofErr w:type="spellEnd"/>
+      <w:r>
+        <w:rPr>
+          <w:lang w:val="en-US"/>
+        </w:rPr>
+        <w:t xml:space="preserve"> Lorem ipsum dolor sit </w:t>
+      </w:r>
+      <w:proofErr w:type="spellStart"/>
+      <w:r>
+        <w:rPr>
+          <w:lang w:val="en-US"/>
+        </w:rPr>
+        <w:t>amet</w:t>
+      </w:r>
+      <w:proofErr w:type="spellEnd"/>
+      <w:r>
+        <w:rPr>
+          <w:lang w:val="en-US"/>
+        </w:rPr>
+        <w:t xml:space="preserve">. </w:t>
       </w:r>
     </w:p>
     <w:p>
@@ -116,7 +1168,203 @@
         <w:rPr>
           <w:lang w:val="en-US"/>
         </w:rPr>
-        <w:t xml:space="preserve">Duis autem vel eum iriure dolor in hendrerit in vulputate velit esse molestie consequat, vel illum dolore eu feugiat nulla facilisis at vero eros et accumsan </w:t>
+        <w:t xml:space="preserve">Duis autem vel </w:t>
+      </w:r>
+      <w:proofErr w:type="spellStart"/>
+      <w:r>
+        <w:rPr>
+          <w:lang w:val="en-US"/>
+        </w:rPr>
+        <w:t>eum</w:t>
+      </w:r>
+      <w:proofErr w:type="spellEnd"/>
+      <w:r>
+        <w:rPr>
+          <w:lang w:val="en-US"/>
+        </w:rPr>
+        <w:t xml:space="preserve"> </w:t>
+      </w:r>
+      <w:proofErr w:type="spellStart"/>
+      <w:r>
+        <w:rPr>
+          <w:lang w:val="en-US"/>
+        </w:rPr>
+        <w:t>iriure</w:t>
+      </w:r>
+      <w:proofErr w:type="spellEnd"/>
+      <w:r>
+        <w:rPr>
+          <w:lang w:val="en-US"/>
+        </w:rPr>
+        <w:t xml:space="preserve"> dolor in </w:t>
+      </w:r>
+      <w:proofErr w:type="spellStart"/>
+      <w:r>
+        <w:rPr>
+          <w:lang w:val="en-US"/>
+        </w:rPr>
+        <w:t>hendrerit</w:t>
+      </w:r>
+      <w:proofErr w:type="spellEnd"/>
+      <w:r>
+        <w:rPr>
+          <w:lang w:val="en-US"/>
+        </w:rPr>
+        <w:t xml:space="preserve"> in </w:t>
+      </w:r>
+      <w:proofErr w:type="spellStart"/>
+      <w:r>
+        <w:rPr>
+          <w:lang w:val="en-US"/>
+        </w:rPr>
+        <w:t>vulputate</w:t>
+      </w:r>
+      <w:proofErr w:type="spellEnd"/>
+      <w:r>
+        <w:rPr>
+          <w:lang w:val="en-US"/>
+        </w:rPr>
+        <w:t xml:space="preserve"> </w:t>
+      </w:r>
+      <w:proofErr w:type="spellStart"/>
+      <w:r>
+        <w:rPr>
+          <w:lang w:val="en-US"/>
+        </w:rPr>
+        <w:t>velit</w:t>
+      </w:r>
+      <w:proofErr w:type="spellEnd"/>
+      <w:r>
+        <w:rPr>
+          <w:lang w:val="en-US"/>
+        </w:rPr>
+        <w:t xml:space="preserve"> </w:t>
+      </w:r>
+      <w:proofErr w:type="spellStart"/>
+      <w:r>
+        <w:rPr>
+          <w:lang w:val="en-US"/>
+        </w:rPr>
+        <w:t>esse</w:t>
+      </w:r>
+      <w:proofErr w:type="spellEnd"/>
+      <w:r>
+        <w:rPr>
+          <w:lang w:val="en-US"/>
+        </w:rPr>
+        <w:t xml:space="preserve"> </w:t>
+      </w:r>
+      <w:proofErr w:type="spellStart"/>
+      <w:r>
+        <w:rPr>
+          <w:lang w:val="en-US"/>
+        </w:rPr>
+        <w:t>molestie</w:t>
+      </w:r>
+      <w:proofErr w:type="spellEnd"/>
+      <w:r>
+        <w:rPr>
+          <w:lang w:val="en-US"/>
+        </w:rPr>
+        <w:t xml:space="preserve"> </w:t>
+      </w:r>
+      <w:proofErr w:type="spellStart"/>
+      <w:r>
+        <w:rPr>
+          <w:lang w:val="en-US"/>
+        </w:rPr>
+        <w:t>consequat</w:t>
+      </w:r>
+      <w:proofErr w:type="spellEnd"/>
+      <w:r>
+        <w:rPr>
+          <w:lang w:val="en-US"/>
+        </w:rPr>
+        <w:t xml:space="preserve">, vel illum dolore </w:t>
+      </w:r>
+      <w:proofErr w:type="spellStart"/>
+      <w:r>
+        <w:rPr>
+          <w:lang w:val="en-US"/>
+        </w:rPr>
+        <w:t>eu</w:t>
+      </w:r>
+      <w:proofErr w:type="spellEnd"/>
+      <w:r>
+        <w:rPr>
+          <w:lang w:val="en-US"/>
+        </w:rPr>
+        <w:t xml:space="preserve"> </w:t>
+      </w:r>
+      <w:proofErr w:type="spellStart"/>
+      <w:r>
+        <w:rPr>
+          <w:lang w:val="en-US"/>
+        </w:rPr>
+        <w:t>feugiat</w:t>
+      </w:r>
+      <w:proofErr w:type="spellEnd"/>
+      <w:r>
+        <w:rPr>
+          <w:lang w:val="en-US"/>
+        </w:rPr>
+        <w:t xml:space="preserve"> </w:t>
+      </w:r>
+      <w:proofErr w:type="spellStart"/>
+      <w:r>
+        <w:rPr>
+          <w:lang w:val="en-US"/>
+        </w:rPr>
+        <w:t>nulla</w:t>
+      </w:r>
+      <w:proofErr w:type="spellEnd"/>
+      <w:r>
+        <w:rPr>
+          <w:lang w:val="en-US"/>
+        </w:rPr>
+        <w:t xml:space="preserve"> </w:t>
+      </w:r>
+      <w:proofErr w:type="spellStart"/>
+      <w:r>
+        <w:rPr>
+          <w:lang w:val="en-US"/>
+        </w:rPr>
+        <w:t>facilisis</w:t>
+      </w:r>
+      <w:proofErr w:type="spellEnd"/>
+      <w:r>
+        <w:rPr>
+          <w:lang w:val="en-US"/>
+        </w:rPr>
+        <w:t xml:space="preserve"> at </w:t>
+      </w:r>
+      <w:proofErr w:type="spellStart"/>
+      <w:r>
+        <w:rPr>
+          <w:lang w:val="en-US"/>
+        </w:rPr>
+        <w:t>vero</w:t>
+      </w:r>
+      <w:proofErr w:type="spellEnd"/>
+      <w:r>
+        <w:rPr>
+          <w:lang w:val="en-US"/>
+        </w:rPr>
+        <w:t xml:space="preserve"> eros et </w:t>
+      </w:r>
+      <w:proofErr w:type="spellStart"/>
+      <w:r>
+        <w:rPr>
+          <w:lang w:val="en-US"/>
+        </w:rPr>
+        <w:t>accumsan</w:t>
+      </w:r>
+      <w:proofErr w:type="spellEnd"/>
+      <w:r>
+        <w:rPr>
+          <w:lang w:val="en-US"/>
+        </w:rPr>
+        <w:t xml:space="preserve"> </w:t>
       </w:r>
       <w:r>
         <w:rPr>
@@ -140,8 +1388,268 @@
         <w:rPr>
           <w:lang w:val="en-US"/>
         </w:rPr>
-        <w:t>et iusto odio dignissim qui blandit praesent luptatum zzril delenit augue duis dolore te feugait nulla facilisi. Lorem ipsum dolor sit amet, consectetuer adipiscing elit, sed diam nonummy</w:t>
-      </w:r>
+        <w:t xml:space="preserve">et </w:t>
+      </w:r>
+      <w:proofErr w:type="spellStart"/>
+      <w:r>
+        <w:rPr>
+          <w:lang w:val="en-US"/>
+        </w:rPr>
+        <w:t>iusto</w:t>
+      </w:r>
+      <w:proofErr w:type="spellEnd"/>
+      <w:r>
+        <w:rPr>
+          <w:lang w:val="en-US"/>
+        </w:rPr>
+        <w:t xml:space="preserve"> </w:t>
+      </w:r>
+      <w:proofErr w:type="spellStart"/>
+      <w:r>
+        <w:rPr>
+          <w:lang w:val="en-US"/>
+        </w:rPr>
+        <w:t>odio</w:t>
+      </w:r>
+      <w:proofErr w:type="spellEnd"/>
+      <w:r>
+        <w:rPr>
+          <w:lang w:val="en-US"/>
+        </w:rPr>
+        <w:t xml:space="preserve"> </w:t>
+      </w:r>
+      <w:proofErr w:type="spellStart"/>
+      <w:r>
+        <w:rPr>
+          <w:lang w:val="en-US"/>
+        </w:rPr>
+        <w:t>dignissim</w:t>
+      </w:r>
+      <w:proofErr w:type="spellEnd"/>
+      <w:r>
+        <w:rPr>
+          <w:lang w:val="en-US"/>
+        </w:rPr>
+        <w:t xml:space="preserve"> qui </w:t>
+      </w:r>
+      <w:proofErr w:type="spellStart"/>
+      <w:r>
+        <w:rPr>
+          <w:lang w:val="en-US"/>
+        </w:rPr>
+        <w:t>blandit</w:t>
+      </w:r>
+      <w:proofErr w:type="spellEnd"/>
+      <w:r>
+        <w:rPr>
+          <w:lang w:val="en-US"/>
+        </w:rPr>
+        <w:t xml:space="preserve"> </w:t>
+      </w:r>
+      <w:proofErr w:type="spellStart"/>
+      <w:r>
+        <w:rPr>
+          <w:lang w:val="en-US"/>
+        </w:rPr>
+        <w:t>praesent</w:t>
+      </w:r>
+      <w:proofErr w:type="spellEnd"/>
+      <w:r>
+        <w:rPr>
+          <w:lang w:val="en-US"/>
+        </w:rPr>
+        <w:t xml:space="preserve"> </w:t>
+      </w:r>
+      <w:proofErr w:type="spellStart"/>
+      <w:r>
+        <w:rPr>
+          <w:lang w:val="en-US"/>
+        </w:rPr>
+        <w:t>luptatum</w:t>
+      </w:r>
+      <w:proofErr w:type="spellEnd"/>
+      <w:r>
+        <w:rPr>
+          <w:lang w:val="en-US"/>
+        </w:rPr>
+        <w:t xml:space="preserve"> </w:t>
+      </w:r>
+      <w:proofErr w:type="spellStart"/>
+      <w:r>
+        <w:rPr>
+          <w:lang w:val="en-US"/>
+        </w:rPr>
+        <w:t>zzril</w:t>
+      </w:r>
+      <w:proofErr w:type="spellEnd"/>
+      <w:r>
+        <w:rPr>
+          <w:lang w:val="en-US"/>
+        </w:rPr>
+        <w:t xml:space="preserve"> </w:t>
+      </w:r>
+      <w:proofErr w:type="spellStart"/>
+      <w:r>
+        <w:rPr>
+          <w:lang w:val="en-US"/>
+        </w:rPr>
+        <w:t>delenit</w:t>
+      </w:r>
+      <w:proofErr w:type="spellEnd"/>
+      <w:r>
+        <w:rPr>
+          <w:lang w:val="en-US"/>
+        </w:rPr>
+        <w:t xml:space="preserve"> </w:t>
+      </w:r>
+      <w:proofErr w:type="spellStart"/>
+      <w:r>
+        <w:rPr>
+          <w:lang w:val="en-US"/>
+        </w:rPr>
+        <w:t>augue</w:t>
+      </w:r>
+      <w:proofErr w:type="spellEnd"/>
+      <w:r>
+        <w:rPr>
+          <w:lang w:val="en-US"/>
+        </w:rPr>
+        <w:t xml:space="preserve"> </w:t>
+      </w:r>
+      <w:proofErr w:type="spellStart"/>
+      <w:r>
+        <w:rPr>
+          <w:lang w:val="en-US"/>
+        </w:rPr>
+        <w:t>duis</w:t>
+      </w:r>
+      <w:proofErr w:type="spellEnd"/>
+      <w:r>
+        <w:rPr>
+          <w:lang w:val="en-US"/>
+        </w:rPr>
+        <w:t xml:space="preserve"> dolore </w:t>
+      </w:r>
+      <w:proofErr w:type="spellStart"/>
+      <w:r>
+        <w:rPr>
+          <w:lang w:val="en-US"/>
+        </w:rPr>
+        <w:t>te</w:t>
+      </w:r>
+      <w:proofErr w:type="spellEnd"/>
+      <w:r>
+        <w:rPr>
+          <w:lang w:val="en-US"/>
+        </w:rPr>
+        <w:t xml:space="preserve"> </w:t>
+      </w:r>
+      <w:proofErr w:type="spellStart"/>
+      <w:r>
+        <w:rPr>
+          <w:lang w:val="en-US"/>
+        </w:rPr>
+        <w:t>feugait</w:t>
+      </w:r>
+      <w:proofErr w:type="spellEnd"/>
+      <w:r>
+        <w:rPr>
+          <w:lang w:val="en-US"/>
+        </w:rPr>
+        <w:t xml:space="preserve"> </w:t>
+      </w:r>
+      <w:proofErr w:type="spellStart"/>
+      <w:r>
+        <w:rPr>
+          <w:lang w:val="en-US"/>
+        </w:rPr>
+        <w:t>nulla</w:t>
+      </w:r>
+      <w:proofErr w:type="spellEnd"/>
+      <w:r>
+        <w:rPr>
+          <w:lang w:val="en-US"/>
+        </w:rPr>
+        <w:t xml:space="preserve"> </w:t>
+      </w:r>
+      <w:proofErr w:type="spellStart"/>
+      <w:r>
+        <w:rPr>
+          <w:lang w:val="en-US"/>
+        </w:rPr>
+        <w:t>facilisi</w:t>
+      </w:r>
+      <w:proofErr w:type="spellEnd"/>
+      <w:r>
+        <w:rPr>
+          <w:lang w:val="en-US"/>
+        </w:rPr>
+        <w:t xml:space="preserve">. Lorem ipsum dolor sit </w:t>
+      </w:r>
+      <w:proofErr w:type="spellStart"/>
+      <w:r>
+        <w:rPr>
+          <w:lang w:val="en-US"/>
+        </w:rPr>
+        <w:t>amet</w:t>
+      </w:r>
+      <w:proofErr w:type="spellEnd"/>
+      <w:r>
+        <w:rPr>
+          <w:lang w:val="en-US"/>
+        </w:rPr>
+        <w:t xml:space="preserve">, </w:t>
+      </w:r>
+      <w:proofErr w:type="spellStart"/>
+      <w:r>
+        <w:rPr>
+          <w:lang w:val="en-US"/>
+        </w:rPr>
+        <w:t>consectetuer</w:t>
+      </w:r>
+      <w:proofErr w:type="spellEnd"/>
+      <w:r>
+        <w:rPr>
+          <w:lang w:val="en-US"/>
+        </w:rPr>
+        <w:t xml:space="preserve"> </w:t>
+      </w:r>
+      <w:proofErr w:type="spellStart"/>
+      <w:r>
+        <w:rPr>
+          <w:lang w:val="en-US"/>
+        </w:rPr>
+        <w:t>adipiscing</w:t>
+      </w:r>
+      <w:proofErr w:type="spellEnd"/>
+      <w:r>
+        <w:rPr>
+          <w:lang w:val="en-US"/>
+        </w:rPr>
+        <w:t xml:space="preserve"> </w:t>
+      </w:r>
+      <w:proofErr w:type="spellStart"/>
+      <w:r>
+        <w:rPr>
+          <w:lang w:val="en-US"/>
+        </w:rPr>
+        <w:t>elit</w:t>
+      </w:r>
+      <w:proofErr w:type="spellEnd"/>
+      <w:r>
+        <w:rPr>
+          <w:lang w:val="en-US"/>
+        </w:rPr>
+        <w:t xml:space="preserve">, sed diam </w:t>
+      </w:r>
+      <w:proofErr w:type="spellStart"/>
+      <w:r>
+        <w:rPr>
+          <w:lang w:val="en-US"/>
+        </w:rPr>
+        <w:t>nonummy</w:t>
+      </w:r>
+      <w:proofErr w:type="spellEnd"/>
       <w:r>
         <w:rPr>
           <w:lang w:val="en-US"/>
@@ -158,7 +1666,119 @@
         <w:rPr>
           <w:lang w:val="en-US"/>
         </w:rPr>
-        <w:t xml:space="preserve"> nibh euismod tincidunt ut laoreet dolore magna aliquam erat volutpat. </w:t>
+        <w:t xml:space="preserve"> </w:t>
+      </w:r>
+      <w:proofErr w:type="spellStart"/>
+      <w:r>
+        <w:rPr>
+          <w:lang w:val="en-US"/>
+        </w:rPr>
+        <w:t>nibh</w:t>
+      </w:r>
+      <w:proofErr w:type="spellEnd"/>
+      <w:r>
+        <w:rPr>
+          <w:lang w:val="en-US"/>
+        </w:rPr>
+        <w:t xml:space="preserve"> </w:t>
+      </w:r>
+      <w:proofErr w:type="spellStart"/>
+      <w:r>
+        <w:rPr>
+          <w:lang w:val="en-US"/>
+        </w:rPr>
+        <w:t>euismod</w:t>
+      </w:r>
+      <w:proofErr w:type="spellEnd"/>
+      <w:r>
+        <w:rPr>
+          <w:lang w:val="en-US"/>
+        </w:rPr>
+        <w:t xml:space="preserve"> </w:t>
+      </w:r>
+      <w:proofErr w:type="spellStart"/>
+      <w:r>
+        <w:rPr>
+          <w:lang w:val="en-US"/>
+        </w:rPr>
+        <w:t>tincidunt</w:t>
+      </w:r>
+      <w:proofErr w:type="spellEnd"/>
+      <w:r>
+        <w:rPr>
+          <w:lang w:val="en-US"/>
+        </w:rPr>
+        <w:t xml:space="preserve"> </w:t>
+      </w:r>
+      <w:proofErr w:type="spellStart"/>
+      <w:r>
+        <w:rPr>
+          <w:lang w:val="en-US"/>
+        </w:rPr>
+        <w:t>ut</w:t>
+      </w:r>
+      <w:proofErr w:type="spellEnd"/>
+      <w:r>
+        <w:rPr>
+          <w:lang w:val="en-US"/>
+        </w:rPr>
+        <w:t xml:space="preserve"> </w:t>
+      </w:r>
+      <w:proofErr w:type="spellStart"/>
+      <w:r>
+        <w:rPr>
+          <w:lang w:val="en-US"/>
+        </w:rPr>
+        <w:t>laoreet</w:t>
+      </w:r>
+      <w:proofErr w:type="spellEnd"/>
+      <w:r>
+        <w:rPr>
+          <w:lang w:val="en-US"/>
+        </w:rPr>
+        <w:t xml:space="preserve"> dolore magna </w:t>
+      </w:r>
+      <w:proofErr w:type="spellStart"/>
+      <w:r>
+        <w:rPr>
+          <w:lang w:val="en-US"/>
+        </w:rPr>
+        <w:t>aliquam</w:t>
+      </w:r>
+      <w:proofErr w:type="spellEnd"/>
+      <w:r>
+        <w:rPr>
+          <w:lang w:val="en-US"/>
+        </w:rPr>
+        <w:t xml:space="preserve"> </w:t>
+      </w:r>
+      <w:proofErr w:type="spellStart"/>
+      <w:r>
+        <w:rPr>
+          <w:lang w:val="en-US"/>
+        </w:rPr>
+        <w:t>erat</w:t>
+      </w:r>
+      <w:proofErr w:type="spellEnd"/>
+      <w:r>
+        <w:rPr>
+          <w:lang w:val="en-US"/>
+        </w:rPr>
+        <w:t xml:space="preserve"> </w:t>
+      </w:r>
+      <w:proofErr w:type="spellStart"/>
+      <w:r>
+        <w:rPr>
+          <w:lang w:val="en-US"/>
+        </w:rPr>
+        <w:t>volutpat</w:t>
+      </w:r>
+      <w:proofErr w:type="spellEnd"/>
+      <w:r>
+        <w:rPr>
+          <w:lang w:val="en-US"/>
+        </w:rPr>
+        <w:t xml:space="preserve">. </w:t>
       </w:r>
       <w:r>
         <w:rPr>

</xml_diff>